<commit_message>
added wireframe to design and update to design branding.
</commit_message>
<xml_diff>
--- a/design/Handcrafted Haven Brand.docx
+++ b/design/Handcrafted Haven Brand.docx
@@ -631,7 +631,6 @@
           <w:sz w:val="27"/>
           <w:szCs w:val="27"/>
         </w:rPr>
-        <w:lastRenderedPageBreak/>
         <w:t>4. Accent – Sage Green</w:t>
       </w:r>
     </w:p>
@@ -696,6 +695,7 @@
           <w:sz w:val="24"/>
           <w:szCs w:val="24"/>
         </w:rPr>
+        <w:lastRenderedPageBreak/>
         <w:t>RGB:</w:t>
       </w:r>
       <w:r>
@@ -1682,8 +1682,6 @@
           <w:t>https://fonts.google.com/specimen/Playfair+Display</w:t>
         </w:r>
       </w:hyperlink>
-      <w:bookmarkStart w:id="0" w:name="_GoBack"/>
-      <w:bookmarkEnd w:id="0"/>
     </w:p>
     <w:p>
       <w:pPr>
@@ -1752,6 +1750,7 @@
       <w:pPr>
         <w:spacing w:before="100" w:beforeAutospacing="1" w:after="100" w:afterAutospacing="1" w:line="240" w:lineRule="auto"/>
         <w:rPr>
+          <w:rStyle w:val="Hyperlink"/>
           <w:rFonts w:ascii="Times New Roman" w:eastAsia="Times New Roman" w:hAnsi="Times New Roman" w:cs="Times New Roman"/>
           <w:sz w:val="24"/>
           <w:szCs w:val="24"/>
@@ -1821,9 +1820,135 @@
         </w:r>
       </w:hyperlink>
     </w:p>
+    <w:p>
+      <w:pPr>
+        <w:spacing w:before="100" w:beforeAutospacing="1" w:after="100" w:afterAutospacing="1" w:line="240" w:lineRule="auto"/>
+        <w:outlineLvl w:val="2"/>
+        <w:rPr>
+          <w:rFonts w:ascii="Times New Roman" w:eastAsia="Times New Roman" w:hAnsi="Times New Roman" w:cs="Times New Roman"/>
+          <w:b/>
+          <w:bCs/>
+          <w:sz w:val="36"/>
+          <w:szCs w:val="36"/>
+        </w:rPr>
+      </w:pPr>
+    </w:p>
+    <w:p>
+      <w:pPr>
+        <w:spacing w:before="100" w:beforeAutospacing="1" w:after="100" w:afterAutospacing="1" w:line="240" w:lineRule="auto"/>
+        <w:outlineLvl w:val="2"/>
+        <w:rPr>
+          <w:rFonts w:ascii="Times New Roman" w:eastAsia="Times New Roman" w:hAnsi="Times New Roman" w:cs="Times New Roman"/>
+          <w:b/>
+          <w:bCs/>
+          <w:sz w:val="36"/>
+          <w:szCs w:val="36"/>
+        </w:rPr>
+      </w:pPr>
+    </w:p>
+    <w:p>
+      <w:pPr>
+        <w:spacing w:before="100" w:beforeAutospacing="1" w:after="100" w:afterAutospacing="1" w:line="240" w:lineRule="auto"/>
+        <w:outlineLvl w:val="2"/>
+        <w:rPr>
+          <w:rFonts w:ascii="Times New Roman" w:eastAsia="Times New Roman" w:hAnsi="Times New Roman" w:cs="Times New Roman"/>
+          <w:b/>
+          <w:bCs/>
+          <w:sz w:val="36"/>
+          <w:szCs w:val="36"/>
+        </w:rPr>
+      </w:pPr>
+      <w:bookmarkStart w:id="0" w:name="_GoBack"/>
+      <w:bookmarkEnd w:id="0"/>
+      <w:r>
+        <w:rPr>
+          <w:rFonts w:ascii="Times New Roman" w:eastAsia="Times New Roman" w:hAnsi="Times New Roman" w:cs="Times New Roman"/>
+          <w:b/>
+          <w:bCs/>
+          <w:sz w:val="36"/>
+          <w:szCs w:val="36"/>
+        </w:rPr>
+        <w:lastRenderedPageBreak/>
+        <w:t>Wireframes</w:t>
+      </w:r>
+      <w:r>
+        <w:rPr>
+          <w:rFonts w:ascii="Times New Roman" w:eastAsia="Times New Roman" w:hAnsi="Times New Roman" w:cs="Times New Roman"/>
+          <w:b/>
+          <w:bCs/>
+          <w:sz w:val="36"/>
+          <w:szCs w:val="36"/>
+        </w:rPr>
+        <w:t>:</w:t>
+      </w:r>
+    </w:p>
+    <w:p>
+      <w:pPr>
+        <w:spacing w:before="100" w:beforeAutospacing="1" w:after="100" w:afterAutospacing="1" w:line="240" w:lineRule="auto"/>
+        <w:outlineLvl w:val="2"/>
+        <w:rPr>
+          <w:rFonts w:ascii="Times New Roman" w:eastAsia="Times New Roman" w:hAnsi="Times New Roman" w:cs="Times New Roman"/>
+          <w:b/>
+          <w:bCs/>
+          <w:sz w:val="36"/>
+          <w:szCs w:val="36"/>
+        </w:rPr>
+      </w:pPr>
+      <w:r>
+        <w:rPr>
+          <w:rFonts w:ascii="Times New Roman" w:eastAsia="Times New Roman" w:hAnsi="Times New Roman" w:cs="Times New Roman"/>
+          <w:b/>
+          <w:bCs/>
+          <w:noProof/>
+          <w:sz w:val="36"/>
+          <w:szCs w:val="36"/>
+        </w:rPr>
+        <w:drawing>
+          <wp:inline distT="0" distB="0" distL="0" distR="0">
+            <wp:extent cx="908050" cy="7867650"/>
+            <wp:effectExtent l="0" t="0" r="6350" b="0"/>
+            <wp:docPr id="2" name="Picture 2"/>
+            <wp:cNvGraphicFramePr>
+              <a:graphicFrameLocks xmlns:a="http://schemas.openxmlformats.org/drawingml/2006/main" noChangeAspect="1"/>
+            </wp:cNvGraphicFramePr>
+            <a:graphic xmlns:a="http://schemas.openxmlformats.org/drawingml/2006/main">
+              <a:graphicData uri="http://schemas.openxmlformats.org/drawingml/2006/picture">
+                <pic:pic xmlns:pic="http://schemas.openxmlformats.org/drawingml/2006/picture">
+                  <pic:nvPicPr>
+                    <pic:cNvPr id="2" name="Handcrafted Haven.png"/>
+                    <pic:cNvPicPr/>
+                  </pic:nvPicPr>
+                  <pic:blipFill>
+                    <a:blip r:embed="rId9" cstate="print">
+                      <a:extLst>
+                        <a:ext uri="{28A0092B-C50C-407E-A947-70E740481C1C}">
+                          <a14:useLocalDpi xmlns:a14="http://schemas.microsoft.com/office/drawing/2010/main" val="0"/>
+                        </a:ext>
+                      </a:extLst>
+                    </a:blip>
+                    <a:stretch>
+                      <a:fillRect/>
+                    </a:stretch>
+                  </pic:blipFill>
+                  <pic:spPr>
+                    <a:xfrm>
+                      <a:off x="0" y="0"/>
+                      <a:ext cx="908050" cy="7867650"/>
+                    </a:xfrm>
+                    <a:prstGeom prst="rect">
+                      <a:avLst/>
+                    </a:prstGeom>
+                  </pic:spPr>
+                </pic:pic>
+              </a:graphicData>
+            </a:graphic>
+          </wp:inline>
+        </w:drawing>
+      </w:r>
+    </w:p>
     <w:sectPr>
       <w:pgSz w:w="12240" w:h="15840"/>
-      <w:pgMar w:top="1440" w:right="1080" w:bottom="1440" w:left="1440" w:header="720" w:footer="720" w:gutter="0"/>
+      <w:pgMar w:top="630" w:right="1080" w:bottom="1260" w:left="1440" w:header="720" w:footer="720" w:gutter="0"/>
       <w:cols w:space="720"/>
       <w:docGrid w:linePitch="360"/>
     </w:sectPr>
@@ -3141,7 +3266,7 @@
   <w:style w:type="paragraph" w:default="1" w:styleId="Normal">
     <w:name w:val="Normal"/>
     <w:qFormat/>
-    <w:rsid w:val="008D6340"/>
+    <w:rsid w:val="002722EA"/>
   </w:style>
   <w:style w:type="paragraph" w:styleId="Heading2">
     <w:name w:val="heading 2"/>

</xml_diff>